<commit_message>
Editited the Project overvew doc
Added the objective to make the project  easly editable by the VA office
</commit_message>
<xml_diff>
--- a/CSCI2082 Final Project Overview.docx
+++ b/CSCI2082 Final Project Overview.docx
@@ -45,15 +45,26 @@
     </w:p>
     <w:p>
       <w:r>
-        <w:t>To further assist the veteran students, we would like them to have the ability to schedule an appointment with Veteran Services once they have completed the questionnaire. The program will forward the veteran’s information, including a summary of how they answered each question and which benefits they may qualify for</w:t>
+        <w:t xml:space="preserve">To further assist the veteran students, we would like them to have the ability to schedule an appointment with Veteran Services once they have completed the questionnaire. The program will forward the veteran’s information, including a summary of how they answered each </w:t>
+      </w:r>
+      <w:proofErr w:type="gramStart"/>
+      <w:r>
+        <w:t>question</w:t>
+      </w:r>
+      <w:proofErr w:type="gramEnd"/>
+      <w:r>
+        <w:t xml:space="preserve"> and which benefits they may qualify for</w:t>
       </w:r>
       <w:r>
         <w:t xml:space="preserve"> to Veteran Services</w:t>
       </w:r>
-      <w:bookmarkStart w:id="0" w:name="_GoBack"/>
-      <w:bookmarkEnd w:id="0"/>
       <w:r>
         <w:t xml:space="preserve">. </w:t>
+      </w:r>
+    </w:p>
+    <w:p>
+      <w:r>
+        <w:t xml:space="preserve">Create an architecture for an editable question set, as the VA benefit system does change often it may be expedient to make a UI/UX solution to allow our VA office to edit the question set and flow without in depth programing knowledge. </w:t>
       </w:r>
     </w:p>
     <w:p>
@@ -1409,6 +1420,10 @@
           <mc:Fallback>
             <w:pict>
               <v:group w14:anchorId="1948A6BF" id="Group 48" o:spid="_x0000_s1034" style="position:absolute;margin-left:68.85pt;margin-top:232.35pt;width:112.7pt;height:52.25pt;z-index:251679744;mso-width-relative:margin" coordorigin="-3420,-28" coordsize="14313,6639" o:gfxdata="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">
+                <v:shapetype id="_x0000_t32" coordsize="21600,21600" o:spt="32" o:oned="t" path="m,l21600,21600e" filled="f">
+                  <v:path arrowok="t" fillok="f" o:connecttype="none"/>
+                  <o:lock v:ext="edit" shapetype="t"/>
+                </v:shapetype>
                 <v:shape id="Straight Arrow Connector 49" o:spid="_x0000_s1035" type="#_x0000_t32" style="position:absolute;left:7236;top:-28;width:1948;height:3820;flip:x;visibility:visible;mso-wrap-style:square" o:connectortype="straight" o:gfxdata="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" strokecolor="black [3200]" strokeweight=".5pt">
                   <v:stroke endarrow="block" joinstyle="miter"/>
                 </v:shape>
@@ -1744,10 +1759,7 @@
                                       <w:jc w:val="center"/>
                                     </w:pPr>
                                     <w:r>
-                                      <w:t>Q</w:t>
-                                    </w:r>
-                                    <w:r>
-                                      <w:t>3</w:t>
+                                      <w:t>Q3</w:t>
                                     </w:r>
                                   </w:p>
                                 </w:txbxContent>
@@ -1786,10 +1798,7 @@
                                       <w:jc w:val="center"/>
                                     </w:pPr>
                                     <w:r>
-                                      <w:t>Q</w:t>
-                                    </w:r>
-                                    <w:r>
-                                      <w:t>2</w:t>
+                                      <w:t>Q2</w:t>
                                     </w:r>
                                   </w:p>
                                 </w:txbxContent>
@@ -1919,10 +1928,7 @@
                                 <w:jc w:val="center"/>
                               </w:pPr>
                               <w:r>
-                                <w:t>Q</w:t>
-                              </w:r>
-                              <w:r>
-                                <w:t>3</w:t>
+                                <w:t>Q3</w:t>
                               </w:r>
                             </w:p>
                           </w:txbxContent>
@@ -1936,10 +1942,7 @@
                                 <w:jc w:val="center"/>
                               </w:pPr>
                               <w:r>
-                                <w:t>Q</w:t>
-                              </w:r>
-                              <w:r>
-                                <w:t>2</w:t>
+                                <w:t>Q2</w:t>
                               </w:r>
                             </w:p>
                           </w:txbxContent>
@@ -2243,10 +2246,7 @@
                                       <w:jc w:val="center"/>
                                     </w:pPr>
                                     <w:r>
-                                      <w:t>Q</w:t>
-                                    </w:r>
-                                    <w:r>
-                                      <w:t>7</w:t>
+                                      <w:t>Q7</w:t>
                                     </w:r>
                                   </w:p>
                                 </w:txbxContent>
@@ -2285,10 +2285,7 @@
                                       <w:jc w:val="center"/>
                                     </w:pPr>
                                     <w:r>
-                                      <w:t>Q</w:t>
-                                    </w:r>
-                                    <w:r>
-                                      <w:t>6</w:t>
+                                      <w:t>Q6</w:t>
                                     </w:r>
                                   </w:p>
                                 </w:txbxContent>
@@ -2415,10 +2412,7 @@
                                 <w:jc w:val="center"/>
                               </w:pPr>
                               <w:r>
-                                <w:t>Q</w:t>
-                              </w:r>
-                              <w:r>
-                                <w:t>7</w:t>
+                                <w:t>Q7</w:t>
                               </w:r>
                             </w:p>
                           </w:txbxContent>
@@ -2432,10 +2426,7 @@
                                 <w:jc w:val="center"/>
                               </w:pPr>
                               <w:r>
-                                <w:t>Q</w:t>
-                              </w:r>
-                              <w:r>
-                                <w:t>6</w:t>
+                                <w:t>Q6</w:t>
                               </w:r>
                             </w:p>
                           </w:txbxContent>
@@ -2647,10 +2638,7 @@
                                       <w:jc w:val="center"/>
                                     </w:pPr>
                                     <w:r>
-                                      <w:t>Q</w:t>
-                                    </w:r>
-                                    <w:r>
-                                      <w:t>5</w:t>
+                                      <w:t>Q5</w:t>
                                     </w:r>
                                   </w:p>
                                 </w:txbxContent>
@@ -2689,10 +2677,7 @@
                                       <w:jc w:val="center"/>
                                     </w:pPr>
                                     <w:r>
-                                      <w:t>Q</w:t>
-                                    </w:r>
-                                    <w:r>
-                                      <w:t>4</w:t>
+                                      <w:t>Q4</w:t>
                                     </w:r>
                                   </w:p>
                                 </w:txbxContent>
@@ -2819,10 +2804,7 @@
                                 <w:jc w:val="center"/>
                               </w:pPr>
                               <w:r>
-                                <w:t>Q</w:t>
-                              </w:r>
-                              <w:r>
-                                <w:t>5</w:t>
+                                <w:t>Q5</w:t>
                               </w:r>
                             </w:p>
                           </w:txbxContent>
@@ -2836,10 +2818,7 @@
                                 <w:jc w:val="center"/>
                               </w:pPr>
                               <w:r>
-                                <w:t>Q</w:t>
-                              </w:r>
-                              <w:r>
-                                <w:t>4</w:t>
+                                <w:t>Q4</w:t>
                               </w:r>
                             </w:p>
                           </w:txbxContent>
@@ -2908,17 +2887,20 @@
       <w:r>
         <w:t xml:space="preserve"> to more specific ones. The response to any </w:t>
       </w:r>
-      <w:proofErr w:type="gramStart"/>
-      <w:r>
-        <w:t>particular question</w:t>
-      </w:r>
-      <w:proofErr w:type="gramEnd"/>
+      <w:r>
+        <w:t>question</w:t>
+      </w:r>
       <w:r>
         <w:t xml:space="preserve"> will determine which question will be asked next. </w:t>
       </w:r>
       <w:r>
         <w:t>Therefore, we will implement a tree data structure to organize our line of questioning. Each question will be a node in the tree and each yes/no response will point to the next question. The leaves of the tree will be the benefit the user qualifies for given the traversal of the tree.</w:t>
       </w:r>
+      <w:r>
+        <w:t xml:space="preserve"> The goal is to have UI that can except Question objects then displays them properly. </w:t>
+      </w:r>
+      <w:bookmarkStart w:id="0" w:name="_GoBack"/>
+      <w:bookmarkEnd w:id="0"/>
     </w:p>
     <w:sectPr>
       <w:pgSz w:w="12240" w:h="15840"/>

</xml_diff>